<commit_message>
empty-game-schedule.docx - Table Style "Game Schedule Table" added
</commit_message>
<xml_diff>
--- a/src/empty-game-schedule.docx
+++ b/src/empty-game-schedule.docx
@@ -5,26 +5,14 @@
     <w:p>
       <w:pPr>
         <w:pStyle w:val="Heading1"/>
-        <w:rPr>
-          <w:lang w:val="de-CH"/>
-        </w:rPr>
       </w:pPr>
       <w:r>
-        <w:rPr>
-          <w:lang w:val="de-CH"/>
-        </w:rPr>
         <w:t>Heimspiele</w:t>
       </w:r>
       <w:r>
-        <w:rPr>
-          <w:lang w:val="de-CH"/>
-        </w:rPr>
         <w:t xml:space="preserve"> der Hornets Regio Moosseedorf</w:t>
       </w:r>
       <w:r>
-        <w:rPr>
-          <w:lang w:val="de-CH"/>
-        </w:rPr>
         <w:t xml:space="preserve"> Worblental</w:t>
       </w:r>
     </w:p>
@@ -64,8 +52,8 @@
       </w:pPr>
     </w:p>
     <w:sectPr>
-      <w:headerReference w:type="default" r:id="rId7"/>
-      <w:footerReference w:type="default" r:id="rId8"/>
+      <w:headerReference w:type="default" r:id="rId8"/>
+      <w:footerReference w:type="default" r:id="rId9"/>
       <w:pgSz w:w="11900" w:h="16840"/>
       <w:pgMar w:top="2977" w:right="1106" w:bottom="1134" w:left="1417" w:header="0" w:footer="708" w:gutter="0"/>
       <w:cols w:space="708"/>
@@ -1028,39 +1016,138 @@
       </w:tcPr>
     </w:tblStylePr>
   </w:style>
-  <w:style w:type="paragraph" w:customStyle="1" w:styleId="Table">
-    <w:name w:val="Table"/>
-    <w:basedOn w:val="Normal"/>
-    <w:link w:val="TableChar"/>
-    <w:qFormat/>
-    <w:rsid w:val="00371EC2"/>
-    <w:pPr>
-      <w:spacing w:line="280" w:lineRule="exact"/>
-    </w:pPr>
-    <w:rPr>
-      <w:rFonts w:ascii="Arial" w:hAnsi="Arial"/>
-      <w:b/>
-      <w:bCs/>
-      <w:color w:val="FFFFFF" w:themeColor="background1"/>
-      <w:sz w:val="28"/>
-      <w:szCs w:val="28"/>
-      <w:lang w:val="de-CH"/>
-    </w:rPr>
-  </w:style>
-  <w:style w:type="character" w:customStyle="1" w:styleId="TableChar">
-    <w:name w:val="Table Char"/>
-    <w:basedOn w:val="DefaultParagraphFont"/>
-    <w:link w:val="Table"/>
-    <w:rsid w:val="00371EC2"/>
-    <w:rPr>
-      <w:rFonts w:ascii="Arial" w:hAnsi="Arial"/>
-      <w:b/>
-      <w:bCs/>
-      <w:color w:val="FFFFFF" w:themeColor="background1"/>
-      <w:sz w:val="28"/>
-      <w:szCs w:val="28"/>
-      <w:lang w:eastAsia="de-DE"/>
-    </w:rPr>
+  <w:style w:type="table" w:styleId="ListTable4-Accent6">
+    <w:name w:val="List Table 4 Accent 6"/>
+    <w:basedOn w:val="TableNormal"/>
+    <w:uiPriority w:val="49"/>
+    <w:rsid w:val="00381A9D"/>
+    <w:tblPr>
+      <w:tblStyleRowBandSize w:val="1"/>
+      <w:tblStyleColBandSize w:val="1"/>
+      <w:tblBorders>
+        <w:top w:val="single" w:sz="4" w:space="0" w:color="FABF8F" w:themeColor="accent6" w:themeTint="99"/>
+        <w:left w:val="single" w:sz="4" w:space="0" w:color="FABF8F" w:themeColor="accent6" w:themeTint="99"/>
+        <w:bottom w:val="single" w:sz="4" w:space="0" w:color="FABF8F" w:themeColor="accent6" w:themeTint="99"/>
+        <w:right w:val="single" w:sz="4" w:space="0" w:color="FABF8F" w:themeColor="accent6" w:themeTint="99"/>
+        <w:insideH w:val="single" w:sz="4" w:space="0" w:color="FABF8F" w:themeColor="accent6" w:themeTint="99"/>
+      </w:tblBorders>
+    </w:tblPr>
+    <w:tblStylePr w:type="firstRow">
+      <w:rPr>
+        <w:b/>
+        <w:bCs/>
+        <w:color w:val="FFFFFF" w:themeColor="background1"/>
+      </w:rPr>
+      <w:tblPr/>
+      <w:tcPr>
+        <w:tcBorders>
+          <w:top w:val="single" w:sz="4" w:space="0" w:color="F79646" w:themeColor="accent6"/>
+          <w:left w:val="single" w:sz="4" w:space="0" w:color="F79646" w:themeColor="accent6"/>
+          <w:bottom w:val="single" w:sz="4" w:space="0" w:color="F79646" w:themeColor="accent6"/>
+          <w:right w:val="single" w:sz="4" w:space="0" w:color="F79646" w:themeColor="accent6"/>
+          <w:insideH w:val="nil"/>
+        </w:tcBorders>
+        <w:shd w:val="clear" w:color="auto" w:fill="F79646" w:themeFill="accent6"/>
+      </w:tcPr>
+    </w:tblStylePr>
+    <w:tblStylePr w:type="lastRow">
+      <w:rPr>
+        <w:b/>
+        <w:bCs/>
+      </w:rPr>
+      <w:tblPr/>
+      <w:tcPr>
+        <w:tcBorders>
+          <w:top w:val="double" w:sz="4" w:space="0" w:color="FABF8F" w:themeColor="accent6" w:themeTint="99"/>
+        </w:tcBorders>
+      </w:tcPr>
+    </w:tblStylePr>
+    <w:tblStylePr w:type="firstCol">
+      <w:rPr>
+        <w:b/>
+        <w:bCs/>
+      </w:rPr>
+    </w:tblStylePr>
+    <w:tblStylePr w:type="lastCol">
+      <w:rPr>
+        <w:b/>
+        <w:bCs/>
+      </w:rPr>
+    </w:tblStylePr>
+    <w:tblStylePr w:type="band1Vert">
+      <w:tblPr/>
+      <w:tcPr>
+        <w:shd w:val="clear" w:color="auto" w:fill="FDE9D9" w:themeFill="accent6" w:themeFillTint="33"/>
+      </w:tcPr>
+    </w:tblStylePr>
+    <w:tblStylePr w:type="band1Horz">
+      <w:tblPr/>
+      <w:tcPr>
+        <w:shd w:val="clear" w:color="auto" w:fill="FDE9D9" w:themeFill="accent6" w:themeFillTint="33"/>
+      </w:tcPr>
+    </w:tblStylePr>
+  </w:style>
+  <w:style w:type="table" w:customStyle="1" w:styleId="GameScheduleTable">
+    <w:name w:val="Game Schedule Table"/>
+    <w:basedOn w:val="GridTable4-Accent6"/>
+    <w:uiPriority w:val="99"/>
+    <w:rsid w:val="00381A9D"/>
+    <w:tblPr/>
+    <w:tblStylePr w:type="firstRow">
+      <w:rPr>
+        <w:b/>
+        <w:bCs/>
+        <w:color w:val="FFFFFF" w:themeColor="background1"/>
+      </w:rPr>
+      <w:tblPr/>
+      <w:tcPr>
+        <w:tcBorders>
+          <w:top w:val="single" w:sz="4" w:space="0" w:color="F79646" w:themeColor="accent6"/>
+          <w:left w:val="single" w:sz="4" w:space="0" w:color="F79646" w:themeColor="accent6"/>
+          <w:bottom w:val="single" w:sz="4" w:space="0" w:color="F79646" w:themeColor="accent6"/>
+          <w:right w:val="single" w:sz="4" w:space="0" w:color="F79646" w:themeColor="accent6"/>
+          <w:insideH w:val="nil"/>
+          <w:insideV w:val="nil"/>
+        </w:tcBorders>
+        <w:shd w:val="clear" w:color="auto" w:fill="F79646" w:themeFill="accent6"/>
+      </w:tcPr>
+    </w:tblStylePr>
+    <w:tblStylePr w:type="lastRow">
+      <w:rPr>
+        <w:b/>
+        <w:bCs/>
+      </w:rPr>
+      <w:tblPr/>
+      <w:tcPr>
+        <w:tcBorders>
+          <w:top w:val="double" w:sz="4" w:space="0" w:color="F79646" w:themeColor="accent6"/>
+        </w:tcBorders>
+      </w:tcPr>
+    </w:tblStylePr>
+    <w:tblStylePr w:type="firstCol">
+      <w:rPr>
+        <w:b/>
+        <w:bCs/>
+      </w:rPr>
+    </w:tblStylePr>
+    <w:tblStylePr w:type="lastCol">
+      <w:rPr>
+        <w:b/>
+        <w:bCs/>
+      </w:rPr>
+    </w:tblStylePr>
+    <w:tblStylePr w:type="band1Vert">
+      <w:tblPr/>
+      <w:tcPr>
+        <w:shd w:val="clear" w:color="auto" w:fill="FDE9D9" w:themeFill="accent6" w:themeFillTint="33"/>
+      </w:tcPr>
+    </w:tblStylePr>
+    <w:tblStylePr w:type="band1Horz">
+      <w:tblPr/>
+      <w:tcPr>
+        <w:shd w:val="clear" w:color="auto" w:fill="FDE9D9" w:themeFill="accent6" w:themeFillTint="33"/>
+      </w:tcPr>
+    </w:tblStylePr>
   </w:style>
 </w:styles>
 </file>
@@ -1348,4 +1435,16 @@
   <a:objectDefaults/>
   <a:extraClrSchemeLst/>
 </a:theme>
+</file>
+
+<file path=customXml/item1.xml><?xml version="1.0" encoding="utf-8"?>
+<b:Sources xmlns:b="http://schemas.openxmlformats.org/officeDocument/2006/bibliography" xmlns="http://schemas.openxmlformats.org/officeDocument/2006/bibliography" SelectedStyle="\APASixthEditionOfficeOnline.xsl" StyleName="APA" Version="6"/>
+</file>
+
+<file path=customXml/itemProps1.xml><?xml version="1.0" encoding="utf-8"?>
+<ds:datastoreItem xmlns:ds="http://schemas.openxmlformats.org/officeDocument/2006/customXml" ds:itemID="{027D7126-732C-4EFE-9264-B696B6355601}">
+  <ds:schemaRefs>
+    <ds:schemaRef ds:uri="http://schemas.openxmlformats.org/officeDocument/2006/bibliography"/>
+  </ds:schemaRefs>
+</ds:datastoreItem>
 </file>
</xml_diff>

<commit_message>
empty-game-schedule.docx - Font size of normal style updated
</commit_message>
<xml_diff>
--- a/src/empty-game-schedule.docx
+++ b/src/empty-game-schedule.docx
@@ -20,8 +20,7 @@
       <w:pPr>
         <w:spacing w:line="280" w:lineRule="exact"/>
         <w:rPr>
-          <w:rFonts w:ascii="Arial" w:hAnsi="Arial"/>
-          <w:b/>
+          <w:bCs/>
           <w:sz w:val="22"/>
           <w:szCs w:val="22"/>
           <w:lang w:val="de-CH"/>
@@ -32,22 +31,9 @@
       <w:pPr>
         <w:spacing w:line="280" w:lineRule="exact"/>
         <w:rPr>
-          <w:rFonts w:ascii="Arial" w:hAnsi="Arial"/>
-          <w:b/>
           <w:sz w:val="22"/>
           <w:szCs w:val="22"/>
           <w:lang w:val="de-CH"/>
-        </w:rPr>
-      </w:pPr>
-    </w:p>
-    <w:p>
-      <w:pPr>
-        <w:spacing w:line="280" w:lineRule="exact"/>
-        <w:rPr>
-          <w:rFonts w:ascii="Arial" w:hAnsi="Arial"/>
-          <w:sz w:val="28"/>
-          <w:szCs w:val="28"/>
-          <w:lang w:val="ru-RU"/>
         </w:rPr>
       </w:pPr>
     </w:p>
@@ -651,8 +637,10 @@
   <w:style w:type="paragraph" w:default="1" w:styleId="Normal">
     <w:name w:val="Normal"/>
     <w:qFormat/>
+    <w:rsid w:val="00E96EEC"/>
     <w:rPr>
-      <w:sz w:val="24"/>
+      <w:rFonts w:ascii="Arial" w:hAnsi="Arial"/>
+      <w:sz w:val="28"/>
       <w:szCs w:val="24"/>
       <w:lang w:val="de-DE" w:eastAsia="de-DE"/>
     </w:rPr>
@@ -671,7 +659,7 @@
       <w:outlineLvl w:val="0"/>
     </w:pPr>
     <w:rPr>
-      <w:rFonts w:ascii="Arial" w:eastAsiaTheme="majorEastAsia" w:hAnsi="Arial" w:cstheme="majorBidi"/>
+      <w:rFonts w:eastAsiaTheme="majorEastAsia" w:cstheme="majorBidi"/>
       <w:b/>
       <w:bCs/>
       <w:sz w:val="32"/>
@@ -1091,7 +1079,10 @@
     <w:name w:val="Game Schedule Table"/>
     <w:basedOn w:val="GridTable4-Accent6"/>
     <w:uiPriority w:val="99"/>
-    <w:rsid w:val="00381A9D"/>
+    <w:rsid w:val="00706F30"/>
+    <w:rPr>
+      <w:rFonts w:ascii="Arial" w:hAnsi="Arial"/>
+    </w:rPr>
     <w:tblPr/>
     <w:tblStylePr w:type="firstRow">
       <w:rPr>

</xml_diff>